<commit_message>
default value for setting
</commit_message>
<xml_diff>
--- a/assets/templates/receipts_template_3.docx
+++ b/assets/templates/receipts_template_3.docx
@@ -234,7 +234,29 @@
                                       <w:szCs w:val="25"/>
                                       <w:lang w:val="vi-VN"/>
                                     </w:rPr>
-                                    <w:t>PHIẾU THU TIÊN NƯỚC</w:t>
+                                    <w:t>PHIẾU THU TI</w:t>
+                                  </w:r>
+                                  <w:r>
+                                    <w:rPr>
+                                      <w:rFonts w:ascii="Times New Roman" w:hAnsi="Times New Roman" w:cs="Times New Roman"/>
+                                      <w:b/>
+                                      <w:bCs/>
+                                      <w:sz w:val="25"/>
+                                      <w:szCs w:val="25"/>
+                                      <w:lang w:val="en-US"/>
+                                    </w:rPr>
+                                    <w:t>Ề</w:t>
+                                  </w:r>
+                                  <w:r>
+                                    <w:rPr>
+                                      <w:rFonts w:ascii="Times New Roman" w:hAnsi="Times New Roman" w:cs="Times New Roman"/>
+                                      <w:b/>
+                                      <w:bCs/>
+                                      <w:sz w:val="25"/>
+                                      <w:szCs w:val="25"/>
+                                      <w:lang w:val="vi-VN"/>
+                                    </w:rPr>
+                                    <w:t>N NƯỚC</w:t>
                                   </w:r>
                                 </w:p>
                                 <w:p>
@@ -296,7 +318,7 @@
                                       <w:iCs/>
                                       <w:sz w:val="23"/>
                                       <w:szCs w:val="23"/>
-                                      <w:lang w:val="en-US"/>
+                                      <w:lang w:val="vi-VN"/>
                                     </w:rPr>
                                     <w:t>{fromDateFormat}</w:t>
                                   </w:r>
@@ -318,7 +340,7 @@
                                       <w:iCs/>
                                       <w:sz w:val="23"/>
                                       <w:szCs w:val="23"/>
-                                      <w:lang w:val="en-US"/>
+                                      <w:lang w:val="vi-VN"/>
                                     </w:rPr>
                                     <w:t>{toDateFormat}</w:t>
                                   </w:r>
@@ -361,7 +383,27 @@
                                       <w:szCs w:val="25"/>
                                       <w:lang w:val="vi-VN"/>
                                     </w:rPr>
-                                    <w:t>Kí hiệu: AA/15T</w:t>
+                                    <w:t>K</w:t>
+                                  </w:r>
+                                  <w:r>
+                                    <w:rPr>
+                                      <w:rFonts w:ascii="Times New Roman" w:hAnsi="Times New Roman" w:cs="Times New Roman"/>
+                                      <w:sz w:val="25"/>
+                                      <w:szCs w:val="25"/>
+                                      <w:lang w:val="vi-VN"/>
+                                    </w:rPr>
+                                    <w:t>ý</w:t>
+                                  </w:r>
+                                  <w:bookmarkStart w:id="0" w:name="_GoBack"/>
+                                  <w:bookmarkEnd w:id="0"/>
+                                  <w:r>
+                                    <w:rPr>
+                                      <w:rFonts w:ascii="Times New Roman" w:hAnsi="Times New Roman" w:cs="Times New Roman"/>
+                                      <w:sz w:val="25"/>
+                                      <w:szCs w:val="25"/>
+                                      <w:lang w:val="vi-VN"/>
+                                    </w:rPr>
+                                    <w:t xml:space="preserve"> hiệu: AA/15T</w:t>
                                   </w:r>
                                 </w:p>
                                 <w:p>
@@ -374,7 +416,7 @@
                                       <w:bCs/>
                                       <w:sz w:val="26"/>
                                       <w:szCs w:val="26"/>
-                                      <w:lang w:val="en-US"/>
+                                      <w:lang w:val="vi-VN"/>
                                     </w:rPr>
                                   </w:pPr>
                                   <w:r>
@@ -404,7 +446,7 @@
                                       <w:bCs/>
                                       <w:sz w:val="26"/>
                                       <w:szCs w:val="26"/>
-                                      <w:lang w:val="en-US"/>
+                                      <w:lang w:val="vi-VN"/>
                                     </w:rPr>
                                     <w:t>{numberBill}</w:t>
                                   </w:r>
@@ -714,7 +756,6 @@
                                 <w:rFonts w:ascii="Times New Roman" w:hAnsi="Times New Roman" w:cs="Times New Roman"/>
                                 <w:sz w:val="26"/>
                                 <w:szCs w:val="26"/>
-                                <w:lang w:val="en-US"/>
                               </w:rPr>
                             </w:pPr>
                             <w:r>
@@ -731,7 +772,6 @@
                                 <w:rFonts w:ascii="Times New Roman" w:hAnsi="Times New Roman" w:cs="Times New Roman"/>
                                 <w:sz w:val="26"/>
                                 <w:szCs w:val="26"/>
-                                <w:lang w:val="en-US"/>
                               </w:rPr>
                               <w:t>{payTypeCode}</w:t>
                             </w:r>
@@ -1610,7 +1650,7 @@
                                       <w:rFonts w:ascii="Times New Roman" w:hAnsi="Times New Roman" w:cs="Times New Roman"/>
                                       <w:sz w:val="26"/>
                                       <w:szCs w:val="26"/>
-                                      <w:lang w:val="en-US"/>
+                                      <w:lang w:val="vi-VN"/>
                                     </w:rPr>
                                     <w:t>taxPercel</w:t>
                                   </w:r>
@@ -1709,7 +1749,7 @@
                                       <w:rFonts w:ascii="Times New Roman" w:hAnsi="Times New Roman" w:cs="Times New Roman"/>
                                       <w:sz w:val="26"/>
                                       <w:szCs w:val="26"/>
-                                      <w:lang w:val="en-US"/>
+                                      <w:lang w:val="vi-VN"/>
                                     </w:rPr>
                                     <w:t>{feeNumber}</w:t>
                                   </w:r>
@@ -1946,7 +1986,6 @@
                                 <w:iCs/>
                                 <w:sz w:val="22"/>
                                 <w:szCs w:val="22"/>
-                                <w:lang w:val="en-US"/>
                               </w:rPr>
                             </w:pPr>
                             <w:r>
@@ -1989,7 +2028,7 @@
                 <v:stroke joinstyle="miter"/>
                 <v:path gradientshapeok="t" o:connecttype="rect"/>
               </v:shapetype>
-              <v:shape id="Text Box 4" o:spid="_x0000_s1026" type="#_x0000_t202" style="position:absolute;margin-left:268.15pt;margin-top:-9.15pt;width:730.1pt;height:682.35pt;z-index:251662336;visibility:visible;mso-wrap-style:square;mso-width-percent:0;mso-height-percent:0;mso-wrap-distance-left:9pt;mso-wrap-distance-top:0;mso-wrap-distance-right:9pt;mso-wrap-distance-bottom:0;mso-position-horizontal:absolute;mso-position-horizontal-relative:text;mso-position-vertical:absolute;mso-position-vertical-relative:text;mso-width-percent:0;mso-height-percent:0;mso-width-relative:margin;mso-height-relative:margin;v-text-anchor:top" o:gfxdata="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" filled="f" stroked="f" strokeweight=".5pt">
+              <v:shape id="Text Box 4" o:spid="_x0000_s1026" type="#_x0000_t202" style="position:absolute;margin-left:268.15pt;margin-top:-9.15pt;width:730.1pt;height:682.35pt;z-index:251662336;visibility:visible;mso-wrap-style:square;mso-width-percent:0;mso-height-percent:0;mso-wrap-distance-left:9pt;mso-wrap-distance-top:0;mso-wrap-distance-right:9pt;mso-wrap-distance-bottom:0;mso-position-horizontal:absolute;mso-position-horizontal-relative:text;mso-position-vertical:absolute;mso-position-vertical-relative:text;mso-width-percent:0;mso-height-percent:0;mso-width-relative:margin;mso-height-relative:margin;v-text-anchor:top" o:gfxdata="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" filled="f" stroked="f" strokeweight=".5pt">
                 <v:textbox inset="0,0,0,0">
                   <w:txbxContent>
                     <w:tbl>
@@ -2174,7 +2213,29 @@
                                 <w:szCs w:val="25"/>
                                 <w:lang w:val="vi-VN"/>
                               </w:rPr>
-                              <w:t>PHIẾU THU TIÊN NƯỚC</w:t>
+                              <w:t>PHIẾU THU TI</w:t>
+                            </w:r>
+                            <w:r>
+                              <w:rPr>
+                                <w:rFonts w:ascii="Times New Roman" w:hAnsi="Times New Roman" w:cs="Times New Roman"/>
+                                <w:b/>
+                                <w:bCs/>
+                                <w:sz w:val="25"/>
+                                <w:szCs w:val="25"/>
+                                <w:lang w:val="en-US"/>
+                              </w:rPr>
+                              <w:t>Ề</w:t>
+                            </w:r>
+                            <w:r>
+                              <w:rPr>
+                                <w:rFonts w:ascii="Times New Roman" w:hAnsi="Times New Roman" w:cs="Times New Roman"/>
+                                <w:b/>
+                                <w:bCs/>
+                                <w:sz w:val="25"/>
+                                <w:szCs w:val="25"/>
+                                <w:lang w:val="vi-VN"/>
+                              </w:rPr>
+                              <w:t>N NƯỚC</w:t>
                             </w:r>
                           </w:p>
                           <w:p>
@@ -2236,7 +2297,7 @@
                                 <w:iCs/>
                                 <w:sz w:val="23"/>
                                 <w:szCs w:val="23"/>
-                                <w:lang w:val="en-US"/>
+                                <w:lang w:val="vi-VN"/>
                               </w:rPr>
                               <w:t>{fromDateFormat}</w:t>
                             </w:r>
@@ -2258,7 +2319,7 @@
                                 <w:iCs/>
                                 <w:sz w:val="23"/>
                                 <w:szCs w:val="23"/>
-                                <w:lang w:val="en-US"/>
+                                <w:lang w:val="vi-VN"/>
                               </w:rPr>
                               <w:t>{toDateFormat}</w:t>
                             </w:r>
@@ -2301,7 +2362,27 @@
                                 <w:szCs w:val="25"/>
                                 <w:lang w:val="vi-VN"/>
                               </w:rPr>
-                              <w:t>Kí hiệu: AA/15T</w:t>
+                              <w:t>K</w:t>
+                            </w:r>
+                            <w:r>
+                              <w:rPr>
+                                <w:rFonts w:ascii="Times New Roman" w:hAnsi="Times New Roman" w:cs="Times New Roman"/>
+                                <w:sz w:val="25"/>
+                                <w:szCs w:val="25"/>
+                                <w:lang w:val="vi-VN"/>
+                              </w:rPr>
+                              <w:t>ý</w:t>
+                            </w:r>
+                            <w:bookmarkStart w:id="1" w:name="_GoBack"/>
+                            <w:bookmarkEnd w:id="1"/>
+                            <w:r>
+                              <w:rPr>
+                                <w:rFonts w:ascii="Times New Roman" w:hAnsi="Times New Roman" w:cs="Times New Roman"/>
+                                <w:sz w:val="25"/>
+                                <w:szCs w:val="25"/>
+                                <w:lang w:val="vi-VN"/>
+                              </w:rPr>
+                              <w:t xml:space="preserve"> hiệu: AA/15T</w:t>
                             </w:r>
                           </w:p>
                           <w:p>
@@ -2314,7 +2395,7 @@
                                 <w:bCs/>
                                 <w:sz w:val="26"/>
                                 <w:szCs w:val="26"/>
-                                <w:lang w:val="en-US"/>
+                                <w:lang w:val="vi-VN"/>
                               </w:rPr>
                             </w:pPr>
                             <w:r>
@@ -2344,7 +2425,7 @@
                                 <w:bCs/>
                                 <w:sz w:val="26"/>
                                 <w:szCs w:val="26"/>
-                                <w:lang w:val="en-US"/>
+                                <w:lang w:val="vi-VN"/>
                               </w:rPr>
                               <w:t>{numberBill}</w:t>
                             </w:r>
@@ -2654,7 +2735,6 @@
                           <w:rFonts w:ascii="Times New Roman" w:hAnsi="Times New Roman" w:cs="Times New Roman"/>
                           <w:sz w:val="26"/>
                           <w:szCs w:val="26"/>
-                          <w:lang w:val="en-US"/>
                         </w:rPr>
                       </w:pPr>
                       <w:r>
@@ -2671,7 +2751,6 @@
                           <w:rFonts w:ascii="Times New Roman" w:hAnsi="Times New Roman" w:cs="Times New Roman"/>
                           <w:sz w:val="26"/>
                           <w:szCs w:val="26"/>
-                          <w:lang w:val="en-US"/>
                         </w:rPr>
                         <w:t>{payTypeCode}</w:t>
                       </w:r>
@@ -3550,7 +3629,7 @@
                                 <w:rFonts w:ascii="Times New Roman" w:hAnsi="Times New Roman" w:cs="Times New Roman"/>
                                 <w:sz w:val="26"/>
                                 <w:szCs w:val="26"/>
-                                <w:lang w:val="en-US"/>
+                                <w:lang w:val="vi-VN"/>
                               </w:rPr>
                               <w:t>taxPercel</w:t>
                             </w:r>
@@ -3649,7 +3728,7 @@
                                 <w:rFonts w:ascii="Times New Roman" w:hAnsi="Times New Roman" w:cs="Times New Roman"/>
                                 <w:sz w:val="26"/>
                                 <w:szCs w:val="26"/>
-                                <w:lang w:val="en-US"/>
+                                <w:lang w:val="vi-VN"/>
                               </w:rPr>
                               <w:t>{feeNumber}</w:t>
                             </w:r>
@@ -3886,7 +3965,6 @@
                           <w:iCs/>
                           <w:sz w:val="22"/>
                           <w:szCs w:val="22"/>
-                          <w:lang w:val="en-US"/>
                         </w:rPr>
                       </w:pPr>
                       <w:r>
@@ -3979,7 +4057,7 @@
           </mc:Choice>
           <mc:Fallback>
             <w:pict>
-              <v:line w14:anchorId="269674F8" id="Straight Connector 2" o:spid="_x0000_s1026" style="position:absolute;z-index:251660288;visibility:visible;mso-wrap-style:square;mso-width-percent:0;mso-height-percent:0;mso-wrap-distance-left:9pt;mso-wrap-distance-top:0;mso-wrap-distance-right:9pt;mso-wrap-distance-bottom:0;mso-position-horizontal:absolute;mso-position-horizontal-relative:text;mso-position-vertical:absolute;mso-position-vertical-relative:text;mso-width-percent:0;mso-height-percent:0;mso-width-relative:margin;mso-height-relative:margin" from="258.15pt,-17.85pt" to="258.15pt,576.75pt" o:gfxdata="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" strokecolor="black [3213]" strokeweight=".5pt">
+              <v:line w14:anchorId="269674F8" id="Straight Connector 2" o:spid="_x0000_s1026" style="position:absolute;z-index:251660288;visibility:visible;mso-wrap-style:square;mso-width-percent:0;mso-height-percent:0;mso-wrap-distance-left:9pt;mso-wrap-distance-top:0;mso-wrap-distance-right:9pt;mso-wrap-distance-bottom:0;mso-position-horizontal:absolute;mso-position-horizontal-relative:text;mso-position-vertical:absolute;mso-position-vertical-relative:text;mso-width-percent:0;mso-height-percent:0;mso-width-relative:margin;mso-height-relative:margin" from="258.15pt,-17.85pt" to="258.15pt,576.75pt" o:gfxdata="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" strokecolor="black [3213]" strokeweight=".5pt">
                 <v:stroke dashstyle="dash" joinstyle="miter"/>
               </v:line>
             </w:pict>
@@ -4136,7 +4214,7 @@
                                 <w:rFonts w:ascii="Times New Roman" w:hAnsi="Times New Roman" w:cs="Times New Roman"/>
                                 <w:sz w:val="25"/>
                                 <w:szCs w:val="25"/>
-                                <w:lang w:val="en-US"/>
+                                <w:lang w:val="vi-VN"/>
                               </w:rPr>
                             </w:pPr>
                             <w:r>
@@ -4155,7 +4233,7 @@
                                 <w:bCs/>
                                 <w:sz w:val="25"/>
                                 <w:szCs w:val="25"/>
-                                <w:lang w:val="en-US"/>
+                                <w:lang w:val="vi-VN"/>
                               </w:rPr>
                               <w:t>{numberBill}</w:t>
                             </w:r>
@@ -4201,7 +4279,7 @@
                                 <w:iCs/>
                                 <w:sz w:val="25"/>
                                 <w:szCs w:val="25"/>
-                                <w:lang w:val="en-US"/>
+                                <w:lang w:val="vi-VN"/>
                               </w:rPr>
                               <w:t>{fromDateFormat}</w:t>
                             </w:r>
@@ -4223,7 +4301,7 @@
                                 <w:iCs/>
                                 <w:sz w:val="25"/>
                                 <w:szCs w:val="25"/>
-                                <w:lang w:val="en-US"/>
+                                <w:lang w:val="vi-VN"/>
                               </w:rPr>
                               <w:t>{toDateFormat}</w:t>
                             </w:r>
@@ -5308,7 +5386,7 @@
           </mc:Choice>
           <mc:Fallback>
             <w:pict>
-              <v:shape w14:anchorId="247A6082" id="Text Box 1" o:spid="_x0000_s1027" type="#_x0000_t202" style="position:absolute;margin-left:-8.6pt;margin-top:-10.15pt;width:256pt;height:521.3pt;z-index:251659264;visibility:visible;mso-wrap-style:square;mso-width-percent:0;mso-height-percent:0;mso-wrap-distance-left:9pt;mso-wrap-distance-top:0;mso-wrap-distance-right:9pt;mso-wrap-distance-bottom:0;mso-position-horizontal:absolute;mso-position-horizontal-relative:text;mso-position-vertical:absolute;mso-position-vertical-relative:text;mso-width-percent:0;mso-height-percent:0;mso-width-relative:margin;mso-height-relative:margin;v-text-anchor:top" o:gfxdata="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" fillcolor="white [3201]" strokeweight=".5pt">
+              <v:shape w14:anchorId="247A6082" id="Text Box 1" o:spid="_x0000_s1027" type="#_x0000_t202" style="position:absolute;margin-left:-8.6pt;margin-top:-10.15pt;width:256pt;height:521.3pt;z-index:251659264;visibility:visible;mso-wrap-style:square;mso-width-percent:0;mso-height-percent:0;mso-wrap-distance-left:9pt;mso-wrap-distance-top:0;mso-wrap-distance-right:9pt;mso-wrap-distance-bottom:0;mso-position-horizontal:absolute;mso-position-horizontal-relative:text;mso-position-vertical:absolute;mso-position-vertical-relative:text;mso-width-percent:0;mso-height-percent:0;mso-width-relative:margin;mso-height-relative:margin;v-text-anchor:top" o:gfxdata="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" fillcolor="white [3201]" strokeweight=".5pt">
                 <v:textbox>
                   <w:txbxContent>
                     <w:p>
@@ -5417,7 +5495,7 @@
                           <w:rFonts w:ascii="Times New Roman" w:hAnsi="Times New Roman" w:cs="Times New Roman"/>
                           <w:sz w:val="25"/>
                           <w:szCs w:val="25"/>
-                          <w:lang w:val="en-US"/>
+                          <w:lang w:val="vi-VN"/>
                         </w:rPr>
                       </w:pPr>
                       <w:r>
@@ -5436,7 +5514,7 @@
                           <w:bCs/>
                           <w:sz w:val="25"/>
                           <w:szCs w:val="25"/>
-                          <w:lang w:val="en-US"/>
+                          <w:lang w:val="vi-VN"/>
                         </w:rPr>
                         <w:t>{numberBill}</w:t>
                       </w:r>
@@ -5482,7 +5560,7 @@
                           <w:iCs/>
                           <w:sz w:val="25"/>
                           <w:szCs w:val="25"/>
-                          <w:lang w:val="en-US"/>
+                          <w:lang w:val="vi-VN"/>
                         </w:rPr>
                         <w:t>{fromDateFormat}</w:t>
                       </w:r>
@@ -5504,7 +5582,7 @@
                           <w:iCs/>
                           <w:sz w:val="25"/>
                           <w:szCs w:val="25"/>
-                          <w:lang w:val="en-US"/>
+                          <w:lang w:val="vi-VN"/>
                         </w:rPr>
                         <w:t>{toDateFormat}</w:t>
                       </w:r>
@@ -6640,7 +6718,7 @@
           </mc:Choice>
           <mc:Fallback>
             <w:pict>
-              <v:line w14:anchorId="2B267B01" id="Straight Connector 3" o:spid="_x0000_s1026" style="position:absolute;flip:y;z-index:251661312;visibility:visible;mso-wrap-style:square;mso-height-percent:0;mso-wrap-distance-left:9pt;mso-wrap-distance-top:0;mso-wrap-distance-right:9pt;mso-wrap-distance-bottom:0;mso-position-horizontal:absolute;mso-position-horizontal-relative:text;mso-position-vertical:absolute;mso-position-vertical-relative:text;mso-height-percent:0;mso-height-relative:margin" from="-30.9pt,553pt" to="820pt,553pt" o:gfxdata="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" strokecolor="black [3213]" strokeweight=".5pt">
+              <v:line w14:anchorId="2B267B01" id="Straight Connector 3" o:spid="_x0000_s1026" style="position:absolute;flip:y;z-index:251661312;visibility:visible;mso-wrap-style:square;mso-height-percent:0;mso-wrap-distance-left:9pt;mso-wrap-distance-top:0;mso-wrap-distance-right:9pt;mso-wrap-distance-bottom:0;mso-position-horizontal:absolute;mso-position-horizontal-relative:text;mso-position-vertical:absolute;mso-position-vertical-relative:text;mso-height-percent:0;mso-height-relative:margin" from="-30.9pt,553pt" to="820pt,553pt" o:gfxdata="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" strokecolor="black [3213]" strokeweight=".5pt">
                 <v:stroke dashstyle="dash" joinstyle="miter"/>
               </v:line>
             </w:pict>
@@ -6721,12 +6799,12 @@
         <w:rFonts w:asciiTheme="minorHAnsi" w:eastAsiaTheme="minorHAnsi" w:hAnsiTheme="minorHAnsi" w:cstheme="minorBidi"/>
         <w:sz w:val="24"/>
         <w:szCs w:val="24"/>
-        <w:lang w:val="en-VN" w:eastAsia="en-US" w:bidi="ar-SA"/>
+        <w:lang w:eastAsia="en-US" w:bidi="ar-SA"/>
       </w:rPr>
     </w:rPrDefault>
     <w:pPrDefault/>
   </w:docDefaults>
-  <w:latentStyles w:defLockedState="0" w:defUIPriority="99" w:defSemiHidden="0" w:defUnhideWhenUsed="0" w:defQFormat="0" w:count="376">
+  <w:latentStyles w:defLockedState="0" w:defUIPriority="99" w:defSemiHidden="0" w:defUnhideWhenUsed="0" w:defQFormat="0" w:count="377">
     <w:lsdException w:name="Normal" w:uiPriority="0" w:qFormat="1"/>
     <w:lsdException w:name="heading 1" w:uiPriority="9" w:qFormat="1"/>
     <w:lsdException w:name="heading 2" w:semiHidden="1" w:uiPriority="9" w:unhideWhenUsed="1" w:qFormat="1"/>
@@ -6832,7 +6910,6 @@
     <w:lsdException w:name="HTML Sample" w:semiHidden="1" w:unhideWhenUsed="1"/>
     <w:lsdException w:name="HTML Typewriter" w:semiHidden="1" w:unhideWhenUsed="1"/>
     <w:lsdException w:name="HTML Variable" w:semiHidden="1" w:unhideWhenUsed="1"/>
-    <w:lsdException w:name="Normal Table" w:semiHidden="1" w:unhideWhenUsed="1"/>
     <w:lsdException w:name="annotation subject" w:semiHidden="1" w:unhideWhenUsed="1"/>
     <w:lsdException w:name="No List" w:semiHidden="1" w:unhideWhenUsed="1"/>
     <w:lsdException w:name="Outline List 1" w:semiHidden="1" w:unhideWhenUsed="1"/>
@@ -6879,10 +6956,8 @@
     <w:lsdException w:name="Table Subtle 2" w:semiHidden="1" w:unhideWhenUsed="1"/>
     <w:lsdException w:name="Table Web 1" w:semiHidden="1" w:unhideWhenUsed="1"/>
     <w:lsdException w:name="Table Web 2" w:semiHidden="1" w:unhideWhenUsed="1"/>
-    <w:lsdException w:name="Table Web 3" w:semiHidden="1" w:unhideWhenUsed="1"/>
     <w:lsdException w:name="Balloon Text" w:semiHidden="1" w:unhideWhenUsed="1"/>
     <w:lsdException w:name="Table Grid" w:uiPriority="39"/>
-    <w:lsdException w:name="Table Theme" w:semiHidden="1" w:unhideWhenUsed="1"/>
     <w:lsdException w:name="Placeholder Text" w:semiHidden="1"/>
     <w:lsdException w:name="No Spacing" w:uiPriority="1" w:qFormat="1"/>
     <w:lsdException w:name="Light Shading" w:uiPriority="60"/>
@@ -7103,6 +7178,7 @@
     <w:lsdException w:name="Hashtag" w:semiHidden="1" w:unhideWhenUsed="1"/>
     <w:lsdException w:name="Unresolved Mention" w:semiHidden="1" w:unhideWhenUsed="1"/>
     <w:lsdException w:name="Smart Link" w:semiHidden="1" w:unhideWhenUsed="1"/>
+    <w:lsdException w:name="Smart Link Error" w:semiHidden="1" w:unhideWhenUsed="1"/>
   </w:latentStyles>
   <w:style w:type="paragraph" w:default="1" w:styleId="Normal">
     <w:name w:val="Normal"/>
@@ -7553,7 +7629,7 @@
 </file>
 
 <file path=customXml/itemProps1.xml><?xml version="1.0" encoding="utf-8"?>
-<ds:datastoreItem xmlns:ds="http://schemas.openxmlformats.org/officeDocument/2006/customXml" ds:itemID="{5F465595-EB32-B846-9DB2-7655308B4B9F}">
+<ds:datastoreItem xmlns:ds="http://schemas.openxmlformats.org/officeDocument/2006/customXml" ds:itemID="{2DF2E1CB-1A7A-453E-B58A-0C94C63DEB0C}">
   <ds:schemaRefs>
     <ds:schemaRef ds:uri="http://schemas.openxmlformats.org/officeDocument/2006/bibliography"/>
   </ds:schemaRefs>

</xml_diff>